<commit_message>
Slides 5 and 6
</commit_message>
<xml_diff>
--- a/slides05w.docx
+++ b/slides05w.docx
@@ -6901,7 +6901,7 @@
         <w:rPr>
           <w:rStyle w:val="VerbatimChar"/>
         </w:rPr>
-        <w:t xml:space="preserve">32.85 | 12.51 | [31.89, 33.85] |    -0.26 |    -0.44 | 453 |         0</w:t>
+        <w:t xml:space="preserve">32.85 | 12.51 | [31.79, 33.65] |    -0.26 |    -0.44 | 453 |         0</w:t>
       </w:r>
     </w:p>
     <w:p>
@@ -12347,7 +12347,7 @@
     </w:p>
     <w:bookmarkEnd w:id="79"/>
     <w:bookmarkEnd w:id="80"/>
-    <w:bookmarkStart w:id="109" w:name="X54f5ad615fcb09852551ef8d6ffeb5aaa5578e7"/>
+    <w:bookmarkStart w:id="113" w:name="X54f5ad615fcb09852551ef8d6ffeb5aaa5578e7"/>
     <w:p>
       <w:pPr>
         <w:pStyle w:val="Heading1"/>
@@ -15116,28 +15116,33 @@
       </w:r>
     </w:p>
     <w:bookmarkEnd w:id="101"/>
-    <w:bookmarkStart w:id="105" w:name="build-a-nomogram-for-the-ols-fit-1"/>
+    <w:bookmarkStart w:id="105" w:name="plot-on-probability-scale"/>
     <w:p>
       <w:pPr>
         <w:pStyle w:val="Heading2"/>
       </w:pPr>
       <w:r>
-        <w:t xml:space="preserve">Build a nomogram for the</w:t>
-      </w:r>
-      <w:r>
-        <w:t xml:space="preserve"> </w:t>
-      </w:r>
-      <w:r>
-        <w:rPr>
-          <w:rStyle w:val="VerbatimChar"/>
-        </w:rPr>
-        <w:t xml:space="preserve">ols</w:t>
-      </w:r>
-      <w:r>
-        <w:t xml:space="preserve"> </w:t>
-      </w:r>
-      <w:r>
-        <w:t xml:space="preserve">fit</w:t>
+        <w:t xml:space="preserve">Plot on probability scale?</w:t>
+      </w:r>
+    </w:p>
+    <w:p>
+      <w:pPr>
+        <w:pStyle w:val="FirstParagraph"/>
+      </w:pPr>
+      <w:r>
+        <w:t xml:space="preserve">Add</w:t>
+      </w:r>
+      <w:r>
+        <w:t xml:space="preserve"> </w:t>
+      </w:r>
+      <w:r>
+        <w:rPr>
+          <w:rStyle w:val="VerbatimChar"/>
+        </w:rPr>
+        <w:t xml:space="preserve">fun = plogis</w:t>
+      </w:r>
+      <w:r>
+        <w:t xml:space="preserve">.</w:t>
       </w:r>
     </w:p>
     <w:p>
@@ -15148,7 +15153,7 @@
         <w:rPr>
           <w:rStyle w:val="FunctionTok"/>
         </w:rPr>
-        <w:t xml:space="preserve">plot</w:t>
+        <w:t xml:space="preserve">ggplot</w:t>
       </w:r>
       <w:r>
         <w:rPr>
@@ -15160,7 +15165,7 @@
         <w:rPr>
           <w:rStyle w:val="FunctionTok"/>
         </w:rPr>
-        <w:t xml:space="preserve">nomogram</w:t>
+        <w:t xml:space="preserve">Predict</w:t>
       </w:r>
       <w:r>
         <w:rPr>
@@ -15172,31 +15177,79 @@
         <w:rPr>
           <w:rStyle w:val="AttributeTok"/>
         </w:rPr>
+        <w:t xml:space="preserve">conf.int =</w:t>
+      </w:r>
+      <w:r>
+        <w:rPr>
+          <w:rStyle w:val="NormalTok"/>
+        </w:rPr>
+        <w:t xml:space="preserve"> </w:t>
+      </w:r>
+      <w:r>
+        <w:rPr>
+          <w:rStyle w:val="FloatTok"/>
+        </w:rPr>
+        <w:t xml:space="preserve">0.95</w:t>
+      </w:r>
+      <w:r>
+        <w:rPr>
+          <w:rStyle w:val="NormalTok"/>
+        </w:rPr>
+        <w:t xml:space="preserve">, </w:t>
+      </w:r>
+      <w:r>
+        <w:rPr>
+          <w:rStyle w:val="AttributeTok"/>
+        </w:rPr>
         <w:t xml:space="preserve">fun =</w:t>
       </w:r>
       <w:r>
         <w:rPr>
           <w:rStyle w:val="NormalTok"/>
         </w:rPr>
-        <w:t xml:space="preserve"> plogis, </w:t>
+        <w:t xml:space="preserve"> plogis), </w:t>
       </w:r>
       <w:r>
         <w:rPr>
           <w:rStyle w:val="AttributeTok"/>
         </w:rPr>
-        <w:t xml:space="preserve">funlabel =</w:t>
-      </w:r>
-      <w:r>
-        <w:rPr>
-          <w:rStyle w:val="NormalTok"/>
-        </w:rPr>
-        <w:t xml:space="preserve"> </w:t>
-      </w:r>
-      <w:r>
-        <w:rPr>
-          <w:rStyle w:val="StringTok"/>
-        </w:rPr>
-        <w:t xml:space="preserve">'Pr(cesd_hi = 1)'</w:t>
+        <w:t xml:space="preserve">layout =</w:t>
+      </w:r>
+      <w:r>
+        <w:rPr>
+          <w:rStyle w:val="NormalTok"/>
+        </w:rPr>
+        <w:t xml:space="preserve"> </w:t>
+      </w:r>
+      <w:r>
+        <w:rPr>
+          <w:rStyle w:val="FunctionTok"/>
+        </w:rPr>
+        <w:t xml:space="preserve">c</w:t>
+      </w:r>
+      <w:r>
+        <w:rPr>
+          <w:rStyle w:val="NormalTok"/>
+        </w:rPr>
+        <w:t xml:space="preserve">(</w:t>
+      </w:r>
+      <w:r>
+        <w:rPr>
+          <w:rStyle w:val="DecValTok"/>
+        </w:rPr>
+        <w:t xml:space="preserve">1</w:t>
+      </w:r>
+      <w:r>
+        <w:rPr>
+          <w:rStyle w:val="NormalTok"/>
+        </w:rPr>
+        <w:t xml:space="preserve">,</w:t>
+      </w:r>
+      <w:r>
+        <w:rPr>
+          <w:rStyle w:val="DecValTok"/>
+        </w:rPr>
+        <w:t xml:space="preserve">2</w:t>
       </w:r>
       <w:r>
         <w:rPr>
@@ -15253,7 +15306,144 @@
       </w:r>
     </w:p>
     <w:bookmarkEnd w:id="105"/>
-    <w:bookmarkStart w:id="106" w:name="making-a-prediction"/>
+    <w:bookmarkStart w:id="109" w:name="build-a-nomogram-for-the-ols-fit-1"/>
+    <w:p>
+      <w:pPr>
+        <w:pStyle w:val="Heading2"/>
+      </w:pPr>
+      <w:r>
+        <w:t xml:space="preserve">Build a nomogram for the</w:t>
+      </w:r>
+      <w:r>
+        <w:t xml:space="preserve"> </w:t>
+      </w:r>
+      <w:r>
+        <w:rPr>
+          <w:rStyle w:val="VerbatimChar"/>
+        </w:rPr>
+        <w:t xml:space="preserve">ols</w:t>
+      </w:r>
+      <w:r>
+        <w:t xml:space="preserve"> </w:t>
+      </w:r>
+      <w:r>
+        <w:t xml:space="preserve">fit</w:t>
+      </w:r>
+    </w:p>
+    <w:p>
+      <w:pPr>
+        <w:pStyle w:val="SourceCode"/>
+      </w:pPr>
+      <w:r>
+        <w:rPr>
+          <w:rStyle w:val="FunctionTok"/>
+        </w:rPr>
+        <w:t xml:space="preserve">plot</w:t>
+      </w:r>
+      <w:r>
+        <w:rPr>
+          <w:rStyle w:val="NormalTok"/>
+        </w:rPr>
+        <w:t xml:space="preserve">(</w:t>
+      </w:r>
+      <w:r>
+        <w:rPr>
+          <w:rStyle w:val="FunctionTok"/>
+        </w:rPr>
+        <w:t xml:space="preserve">nomogram</w:t>
+      </w:r>
+      <w:r>
+        <w:rPr>
+          <w:rStyle w:val="NormalTok"/>
+        </w:rPr>
+        <w:t xml:space="preserve">(mod2, </w:t>
+      </w:r>
+      <w:r>
+        <w:rPr>
+          <w:rStyle w:val="AttributeTok"/>
+        </w:rPr>
+        <w:t xml:space="preserve">fun =</w:t>
+      </w:r>
+      <w:r>
+        <w:rPr>
+          <w:rStyle w:val="NormalTok"/>
+        </w:rPr>
+        <w:t xml:space="preserve"> plogis, </w:t>
+      </w:r>
+      <w:r>
+        <w:rPr>
+          <w:rStyle w:val="AttributeTok"/>
+        </w:rPr>
+        <w:t xml:space="preserve">funlabel =</w:t>
+      </w:r>
+      <w:r>
+        <w:rPr>
+          <w:rStyle w:val="NormalTok"/>
+        </w:rPr>
+        <w:t xml:space="preserve"> </w:t>
+      </w:r>
+      <w:r>
+        <w:rPr>
+          <w:rStyle w:val="StringTok"/>
+        </w:rPr>
+        <w:t xml:space="preserve">'Pr(cesd_hi = 1)'</w:t>
+      </w:r>
+      <w:r>
+        <w:rPr>
+          <w:rStyle w:val="NormalTok"/>
+        </w:rPr>
+        <w:t xml:space="preserve">))</w:t>
+      </w:r>
+    </w:p>
+    <w:p>
+      <w:pPr>
+        <w:pStyle w:val="FirstParagraph"/>
+      </w:pPr>
+      <w:r>
+        <w:drawing>
+          <wp:inline>
+            <wp:extent cx="4620126" cy="4620126"/>
+            <wp:effectExtent b="0" l="0" r="0" t="0"/>
+            <wp:docPr descr="" title="" id="107" name="Picture"/>
+            <a:graphic>
+              <a:graphicData uri="http://schemas.openxmlformats.org/drawingml/2006/picture">
+                <pic:pic>
+                  <pic:nvPicPr>
+                    <pic:cNvPr descr="slides05w_files/figure-docx/unnamed-chunk-38-1.png" id="108" name="Picture"/>
+                    <pic:cNvPicPr>
+                      <a:picLocks noChangeArrowheads="1" noChangeAspect="1"/>
+                    </pic:cNvPicPr>
+                  </pic:nvPicPr>
+                  <pic:blipFill>
+                    <a:blip r:embed="rId106"/>
+                    <a:stretch>
+                      <a:fillRect/>
+                    </a:stretch>
+                  </pic:blipFill>
+                  <pic:spPr bwMode="auto">
+                    <a:xfrm>
+                      <a:off x="0" y="0"/>
+                      <a:ext cx="4620126" cy="4620126"/>
+                    </a:xfrm>
+                    <a:prstGeom prst="rect">
+                      <a:avLst/>
+                    </a:prstGeom>
+                    <a:noFill/>
+                    <a:ln w="9525">
+                      <a:noFill/>
+                      <a:headEnd/>
+                      <a:tailEnd/>
+                    </a:ln>
+                  </pic:spPr>
+                </pic:pic>
+              </a:graphicData>
+            </a:graphic>
+          </wp:inline>
+        </w:drawing>
+      </w:r>
+    </w:p>
+    <w:bookmarkEnd w:id="109"/>
+    <w:bookmarkStart w:id="110" w:name="making-a-prediction"/>
     <w:p>
       <w:pPr>
         <w:pStyle w:val="Heading2"/>
@@ -15582,8 +15772,8 @@
         <w:t xml:space="preserve">0.9535477 </w:t>
       </w:r>
     </w:p>
-    <w:bookmarkEnd w:id="106"/>
-    <w:bookmarkStart w:id="107" w:name="getting-more-good-stuff"/>
+    <w:bookmarkEnd w:id="110"/>
+    <w:bookmarkStart w:id="111" w:name="getting-more-good-stuff"/>
     <w:p>
       <w:pPr>
         <w:pStyle w:val="Heading2"/>
@@ -15695,8 +15885,8 @@
         <w:t xml:space="preserve">.</w:t>
       </w:r>
     </w:p>
-    <w:bookmarkEnd w:id="107"/>
-    <w:bookmarkStart w:id="108" w:name="coming-soon"/>
+    <w:bookmarkEnd w:id="111"/>
+    <w:bookmarkStart w:id="112" w:name="coming-soon"/>
     <w:p>
       <w:pPr>
         <w:pStyle w:val="Heading2"/>
@@ -15764,8 +15954,8 @@
         <w:t xml:space="preserve">plot</w:t>
       </w:r>
     </w:p>
-    <w:bookmarkEnd w:id="108"/>
-    <w:bookmarkEnd w:id="109"/>
+    <w:bookmarkEnd w:id="112"/>
+    <w:bookmarkEnd w:id="113"/>
     <w:sectPr/>
   </w:body>
 </w:document>

</xml_diff>

<commit_message>
Fix typo in Class 5 slides
</commit_message>
<xml_diff>
--- a/slides05w.docx
+++ b/slides05w.docx
@@ -6901,7 +6901,7 @@
         <w:rPr>
           <w:rStyle w:val="VerbatimChar"/>
         </w:rPr>
-        <w:t xml:space="preserve">32.85 | 12.51 | [31.79, 33.65] |    -0.26 |    -0.44 | 453 |         0</w:t>
+        <w:t xml:space="preserve">32.85 | 12.51 | [31.85, 33.95] |    -0.26 |    -0.44 | 453 |         0</w:t>
       </w:r>
     </w:p>
     <w:p>
@@ -12347,7 +12347,7 @@
     </w:p>
     <w:bookmarkEnd w:id="79"/>
     <w:bookmarkEnd w:id="80"/>
-    <w:bookmarkStart w:id="113" w:name="X54f5ad615fcb09852551ef8d6ffeb5aaa5578e7"/>
+    <w:bookmarkStart w:id="113" w:name="X8c47ba12b3b8b3ef908b5ce24ec20e4070c3f40"/>
     <w:p>
       <w:pPr>
         <w:pStyle w:val="Heading1"/>
@@ -12368,7 +12368,7 @@
         <w:t xml:space="preserve"> </w:t>
       </w:r>
       <w:r>
-        <w:t xml:space="preserve">to fit a linear regression model</w:t>
+        <w:t xml:space="preserve">to fit a logistic regression model</w:t>
       </w:r>
     </w:p>
     <w:bookmarkStart w:id="81" w:name="fitting-using-lrm"/>

</xml_diff>